<commit_message>
Actualización del manual técnico y añadido con pdf
</commit_message>
<xml_diff>
--- a/Manual técnico.docx
+++ b/Manual técnico.docx
@@ -96,6 +96,7 @@
               <w:color w:val="5B9BD5" w:themeColor="accent1"/>
               <w:sz w:val="72"/>
               <w:szCs w:val="72"/>
+              <w:lang w:val="es-ES"/>
             </w:rPr>
             <w:alias w:val="Título"/>
             <w:tag w:val=""/>
@@ -138,6 +139,7 @@
                   <w:color w:val="5B9BD5" w:themeColor="accent1"/>
                   <w:sz w:val="72"/>
                   <w:szCs w:val="72"/>
+                  <w:lang w:val="es-ES"/>
                 </w:rPr>
                 <w:t>manual técnico</w:t>
               </w:r>
@@ -150,6 +152,7 @@
               <w:color w:val="5B9BD5" w:themeColor="accent1"/>
               <w:sz w:val="28"/>
               <w:szCs w:val="28"/>
+              <w:lang w:val="es-ES"/>
             </w:rPr>
             <w:alias w:val="Subtítulo"/>
             <w:tag w:val=""/>
@@ -170,15 +173,28 @@
                   <w:color w:val="5B9BD5" w:themeColor="accent1"/>
                   <w:sz w:val="28"/>
                   <w:szCs w:val="28"/>
+                  <w:lang w:val="es-ES"/>
                 </w:rPr>
               </w:pPr>
+              <w:proofErr w:type="spellStart"/>
               <w:r>
                 <w:rPr>
                   <w:color w:val="5B9BD5" w:themeColor="accent1"/>
                   <w:sz w:val="28"/>
                   <w:szCs w:val="28"/>
+                  <w:lang w:val="es-ES"/>
                 </w:rPr>
-                <w:t>SENASoft – Vertical 2</w:t>
+                <w:t>SENASoft</w:t>
+              </w:r>
+              <w:proofErr w:type="spellEnd"/>
+              <w:r>
+                <w:rPr>
+                  <w:color w:val="5B9BD5" w:themeColor="accent1"/>
+                  <w:sz w:val="28"/>
+                  <w:szCs w:val="28"/>
+                  <w:lang w:val="es-ES"/>
+                </w:rPr>
+                <w:t xml:space="preserve"> – Vertical 2</w:t>
               </w:r>
             </w:p>
           </w:sdtContent>
@@ -491,12 +507,28 @@
                                   </w:sdtPr>
                                   <w:sdtEndPr/>
                                   <w:sdtContent>
+                                    <w:proofErr w:type="spellStart"/>
                                     <w:r>
                                       <w:rPr>
                                         <w:color w:val="5B9BD5" w:themeColor="accent1"/>
                                       </w:rPr>
-                                      <w:t>Calle 63 No. 58 B - 03 Itagüí</w:t>
+                                      <w:t>Calle</w:t>
                                     </w:r>
+                                    <w:proofErr w:type="spellEnd"/>
+                                    <w:r>
+                                      <w:rPr>
+                                        <w:color w:val="5B9BD5" w:themeColor="accent1"/>
+                                      </w:rPr>
+                                      <w:t xml:space="preserve"> 63 No. 58 B - 03 </w:t>
+                                    </w:r>
+                                    <w:proofErr w:type="spellStart"/>
+                                    <w:r>
+                                      <w:rPr>
+                                        <w:color w:val="5B9BD5" w:themeColor="accent1"/>
+                                      </w:rPr>
+                                      <w:t>Itagüí</w:t>
+                                    </w:r>
+                                    <w:proofErr w:type="spellEnd"/>
                                   </w:sdtContent>
                                 </w:sdt>
                               </w:p>
@@ -868,7 +900,25 @@
             <w:sz w:val="28"/>
             <w:lang w:val="es-ES"/>
           </w:rPr>
-          <w:t>Lenguajes de programación y frameworks.</w:t>
+          <w:t xml:space="preserve">Lenguajes de programación y </w:t>
+        </w:r>
+        <w:proofErr w:type="spellStart"/>
+        <w:r>
+          <w:rPr>
+            <w:rStyle w:val="Hipervnculo"/>
+            <w:sz w:val="28"/>
+            <w:lang w:val="es-ES"/>
+          </w:rPr>
+          <w:t>frameworks</w:t>
+        </w:r>
+        <w:proofErr w:type="spellEnd"/>
+        <w:r>
+          <w:rPr>
+            <w:rStyle w:val="Hipervnculo"/>
+            <w:sz w:val="28"/>
+            <w:lang w:val="es-ES"/>
+          </w:rPr>
+          <w:t>.</w:t>
         </w:r>
       </w:hyperlink>
     </w:p>
@@ -935,6 +985,7 @@
         </w:rPr>
       </w:pPr>
       <w:hyperlink w:anchor="Docker" w:history="1">
+        <w:proofErr w:type="spellStart"/>
         <w:r>
           <w:rPr>
             <w:rStyle w:val="Hipervnculo"/>
@@ -953,6 +1004,7 @@
           </w:rPr>
           <w:t>cker</w:t>
         </w:r>
+        <w:proofErr w:type="spellEnd"/>
         <w:r>
           <w:rPr>
             <w:rStyle w:val="Hipervnculo"/>
@@ -1103,11 +1155,19 @@
           <w:lang w:val="es-ES"/>
         </w:rPr>
       </w:pPr>
-      <w:r>
-        <w:rPr>
-          <w:lang w:val="es-ES"/>
-        </w:rPr>
-        <w:t>Docker: Es el software</w:t>
+      <w:proofErr w:type="spellStart"/>
+      <w:r>
+        <w:rPr>
+          <w:lang w:val="es-ES"/>
+        </w:rPr>
+        <w:t>Docker</w:t>
+      </w:r>
+      <w:proofErr w:type="spellEnd"/>
+      <w:r>
+        <w:rPr>
+          <w:lang w:val="es-ES"/>
+        </w:rPr>
+        <w:t>: Es el software</w:t>
       </w:r>
       <w:r>
         <w:rPr>
@@ -1131,7 +1191,21 @@
         <w:rPr>
           <w:lang w:val="es-ES"/>
         </w:rPr>
-        <w:t>Navegador web: Docker nos creará contenedores con puertos en específico, a los cuales accederemos a través del navegador.</w:t>
+        <w:t xml:space="preserve">Navegador web: </w:t>
+      </w:r>
+      <w:proofErr w:type="spellStart"/>
+      <w:r>
+        <w:rPr>
+          <w:lang w:val="es-ES"/>
+        </w:rPr>
+        <w:t>Docker</w:t>
+      </w:r>
+      <w:proofErr w:type="spellEnd"/>
+      <w:r>
+        <w:rPr>
+          <w:lang w:val="es-ES"/>
+        </w:rPr>
+        <w:t xml:space="preserve"> nos creará contenedores con puertos en específico, a los cuales accederemos a través del navegador.</w:t>
       </w:r>
     </w:p>
     <w:p>
@@ -1241,7 +1315,21 @@
         <w:rPr>
           <w:lang w:val="es-ES"/>
         </w:rPr>
-        <w:t>Windows 10 Enterprice.</w:t>
+        <w:t xml:space="preserve">Windows 10 </w:t>
+      </w:r>
+      <w:proofErr w:type="spellStart"/>
+      <w:r>
+        <w:rPr>
+          <w:lang w:val="es-ES"/>
+        </w:rPr>
+        <w:t>Enterprice</w:t>
+      </w:r>
+      <w:proofErr w:type="spellEnd"/>
+      <w:r>
+        <w:rPr>
+          <w:lang w:val="es-ES"/>
+        </w:rPr>
+        <w:t>.</w:t>
       </w:r>
     </w:p>
     <w:p>
@@ -1267,7 +1355,63 @@
         <w:rPr>
           <w:lang w:val="es-ES"/>
         </w:rPr>
-        <w:t>AMD Ryzen 7 3700U with Radeon Vega Mobile Gfx.</w:t>
+        <w:t xml:space="preserve">AMD </w:t>
+      </w:r>
+      <w:proofErr w:type="spellStart"/>
+      <w:r>
+        <w:rPr>
+          <w:lang w:val="es-ES"/>
+        </w:rPr>
+        <w:t>Ryzen</w:t>
+      </w:r>
+      <w:proofErr w:type="spellEnd"/>
+      <w:r>
+        <w:rPr>
+          <w:lang w:val="es-ES"/>
+        </w:rPr>
+        <w:t xml:space="preserve"> 7 3700U </w:t>
+      </w:r>
+      <w:proofErr w:type="spellStart"/>
+      <w:r>
+        <w:rPr>
+          <w:lang w:val="es-ES"/>
+        </w:rPr>
+        <w:t>with</w:t>
+      </w:r>
+      <w:proofErr w:type="spellEnd"/>
+      <w:r>
+        <w:rPr>
+          <w:lang w:val="es-ES"/>
+        </w:rPr>
+        <w:t xml:space="preserve"> </w:t>
+      </w:r>
+      <w:proofErr w:type="spellStart"/>
+      <w:r>
+        <w:rPr>
+          <w:lang w:val="es-ES"/>
+        </w:rPr>
+        <w:t>Radeon</w:t>
+      </w:r>
+      <w:proofErr w:type="spellEnd"/>
+      <w:r>
+        <w:rPr>
+          <w:lang w:val="es-ES"/>
+        </w:rPr>
+        <w:t xml:space="preserve"> Vega Mobile </w:t>
+      </w:r>
+      <w:proofErr w:type="spellStart"/>
+      <w:r>
+        <w:rPr>
+          <w:lang w:val="es-ES"/>
+        </w:rPr>
+        <w:t>Gfx</w:t>
+      </w:r>
+      <w:proofErr w:type="spellEnd"/>
+      <w:r>
+        <w:rPr>
+          <w:lang w:val="es-ES"/>
+        </w:rPr>
+        <w:t>.</w:t>
       </w:r>
     </w:p>
     <w:p>
@@ -1336,7 +1480,23 @@
           <w:b/>
           <w:lang w:val="es-ES"/>
         </w:rPr>
-        <w:t>Lenguajes de programación y frameworks:</w:t>
+        <w:t xml:space="preserve">Lenguajes de programación y </w:t>
+      </w:r>
+      <w:proofErr w:type="spellStart"/>
+      <w:r>
+        <w:rPr>
+          <w:b/>
+          <w:lang w:val="es-ES"/>
+        </w:rPr>
+        <w:t>frameworks</w:t>
+      </w:r>
+      <w:proofErr w:type="spellEnd"/>
+      <w:r>
+        <w:rPr>
+          <w:b/>
+          <w:lang w:val="es-ES"/>
+        </w:rPr>
+        <w:t>:</w:t>
       </w:r>
     </w:p>
     <w:p>
@@ -1399,7 +1559,35 @@
         <w:rPr>
           <w:lang w:val="es-ES"/>
         </w:rPr>
-        <w:t>Spring Boot con Gradle.</w:t>
+        <w:t xml:space="preserve">Spring </w:t>
+      </w:r>
+      <w:proofErr w:type="spellStart"/>
+      <w:r>
+        <w:rPr>
+          <w:lang w:val="es-ES"/>
+        </w:rPr>
+        <w:t>Boot</w:t>
+      </w:r>
+      <w:proofErr w:type="spellEnd"/>
+      <w:r>
+        <w:rPr>
+          <w:lang w:val="es-ES"/>
+        </w:rPr>
+        <w:t xml:space="preserve"> con </w:t>
+      </w:r>
+      <w:proofErr w:type="spellStart"/>
+      <w:r>
+        <w:rPr>
+          <w:lang w:val="es-ES"/>
+        </w:rPr>
+        <w:t>Gradle</w:t>
+      </w:r>
+      <w:proofErr w:type="spellEnd"/>
+      <w:r>
+        <w:rPr>
+          <w:lang w:val="es-ES"/>
+        </w:rPr>
+        <w:t>.</w:t>
       </w:r>
     </w:p>
     <w:p>
@@ -1434,7 +1622,21 @@
         <w:rPr>
           <w:lang w:val="es-ES"/>
         </w:rPr>
-        <w:t>Visual Studio Code.</w:t>
+        <w:t xml:space="preserve">Visual Studio </w:t>
+      </w:r>
+      <w:proofErr w:type="spellStart"/>
+      <w:r>
+        <w:rPr>
+          <w:lang w:val="es-ES"/>
+        </w:rPr>
+        <w:t>Code</w:t>
+      </w:r>
+      <w:proofErr w:type="spellEnd"/>
+      <w:r>
+        <w:rPr>
+          <w:lang w:val="es-ES"/>
+        </w:rPr>
+        <w:t>.</w:t>
       </w:r>
     </w:p>
     <w:p>
@@ -1452,7 +1654,21 @@
         <w:rPr>
           <w:lang w:val="es-ES"/>
         </w:rPr>
-        <w:t>Eclipse con extensión de Spring Boot.</w:t>
+        <w:t xml:space="preserve">Eclipse con extensión de Spring </w:t>
+      </w:r>
+      <w:proofErr w:type="spellStart"/>
+      <w:r>
+        <w:rPr>
+          <w:lang w:val="es-ES"/>
+        </w:rPr>
+        <w:t>Boot</w:t>
+      </w:r>
+      <w:proofErr w:type="spellEnd"/>
+      <w:r>
+        <w:rPr>
+          <w:lang w:val="es-ES"/>
+        </w:rPr>
+        <w:t>.</w:t>
       </w:r>
     </w:p>
     <w:p>
@@ -1466,12 +1682,14 @@
           <w:lang w:val="es-ES"/>
         </w:rPr>
       </w:pPr>
+      <w:proofErr w:type="spellStart"/>
       <w:r>
         <w:rPr>
           <w:lang w:val="es-ES"/>
         </w:rPr>
         <w:t>Docker</w:t>
       </w:r>
+      <w:proofErr w:type="spellEnd"/>
       <w:r>
         <w:rPr>
           <w:lang w:val="es-ES"/>
@@ -1513,17 +1731,39 @@
           <w:lang w:val="es-ES"/>
         </w:rPr>
       </w:pPr>
-      <w:r>
-        <w:rPr>
-          <w:lang w:val="es-ES"/>
-        </w:rPr>
-        <w:t>Tesseract OCR: Es un motor de reconocimiento</w:t>
-      </w:r>
-      <w:r>
-        <w:rPr>
-          <w:lang w:val="es-ES"/>
-        </w:rPr>
-        <w:t xml:space="preserve"> óptico de caracteres, es software libre, como su descripción indica, es usado para el reconocimiento de texto en imágenes, es capaz de reconocer muchos idiomas, pero se le debe indicar en cuál se va a trabajar. Lo usamos para la clasificación de los PDFs formados por imágenes.</w:t>
+      <w:proofErr w:type="spellStart"/>
+      <w:r>
+        <w:rPr>
+          <w:lang w:val="es-ES"/>
+        </w:rPr>
+        <w:t>Tesseract</w:t>
+      </w:r>
+      <w:proofErr w:type="spellEnd"/>
+      <w:r>
+        <w:rPr>
+          <w:lang w:val="es-ES"/>
+        </w:rPr>
+        <w:t xml:space="preserve"> OCR: Es un motor de reconocimiento</w:t>
+      </w:r>
+      <w:r>
+        <w:rPr>
+          <w:lang w:val="es-ES"/>
+        </w:rPr>
+        <w:t xml:space="preserve"> óptico de caracteres, es software libre, como su descripción indica, es usado para el reconocimiento de texto en imágenes, es capaz de reconocer muchos idiomas, pero se le debe indicar en cuál se va a trabajar. Lo usamos para la clasificación de los </w:t>
+      </w:r>
+      <w:proofErr w:type="spellStart"/>
+      <w:r>
+        <w:rPr>
+          <w:lang w:val="es-ES"/>
+        </w:rPr>
+        <w:t>PDFs</w:t>
+      </w:r>
+      <w:proofErr w:type="spellEnd"/>
+      <w:r>
+        <w:rPr>
+          <w:lang w:val="es-ES"/>
+        </w:rPr>
+        <w:t xml:space="preserve"> formados por imágenes.</w:t>
       </w:r>
     </w:p>
     <w:p>
@@ -1537,11 +1777,33 @@
           <w:lang w:val="es-ES"/>
         </w:rPr>
       </w:pPr>
-      <w:r>
-        <w:rPr>
-          <w:lang w:val="es-ES"/>
-        </w:rPr>
-        <w:t>Poppler: Es una biblioteca de software libre, la cual tiene la capacidad de gestionar el contenido de los PDFs, en nuestro caso, lo usamos como una herramienta para obtener la primera página de un PDF.</w:t>
+      <w:proofErr w:type="spellStart"/>
+      <w:r>
+        <w:rPr>
+          <w:lang w:val="es-ES"/>
+        </w:rPr>
+        <w:t>Poppler</w:t>
+      </w:r>
+      <w:proofErr w:type="spellEnd"/>
+      <w:r>
+        <w:rPr>
+          <w:lang w:val="es-ES"/>
+        </w:rPr>
+        <w:t xml:space="preserve">: Es una biblioteca de software libre, la cual tiene la capacidad de gestionar el contenido de los </w:t>
+      </w:r>
+      <w:proofErr w:type="spellStart"/>
+      <w:r>
+        <w:rPr>
+          <w:lang w:val="es-ES"/>
+        </w:rPr>
+        <w:t>PDFs</w:t>
+      </w:r>
+      <w:proofErr w:type="spellEnd"/>
+      <w:r>
+        <w:rPr>
+          <w:lang w:val="es-ES"/>
+        </w:rPr>
+        <w:t>, en nuestro caso, lo usamos como una herramienta para obtener la primera página de un PDF.</w:t>
       </w:r>
     </w:p>
     <w:p>
@@ -1560,37 +1822,89 @@
       </w:pPr>
       <w:bookmarkStart w:id="6" w:name="Docker"/>
       <w:bookmarkEnd w:id="6"/>
-      <w:r>
-        <w:rPr>
-          <w:lang w:val="es-ES"/>
-        </w:rPr>
-        <w:t>Docker.</w:t>
-      </w:r>
-    </w:p>
-    <w:p>
-      <w:pPr>
-        <w:rPr>
-          <w:lang w:val="es-ES"/>
-        </w:rPr>
-      </w:pPr>
-    </w:p>
-    <w:p>
-      <w:pPr>
-        <w:rPr>
-          <w:lang w:val="es-ES"/>
-        </w:rPr>
-      </w:pPr>
-      <w:r>
-        <w:rPr>
-          <w:lang w:val="es-ES"/>
-        </w:rPr>
-        <w:t xml:space="preserve">Enlace al repositorio de </w:t>
-      </w:r>
-      <w:r>
-        <w:rPr>
-          <w:lang w:val="es-ES"/>
-        </w:rPr>
-        <w:t xml:space="preserve">Docker-Hub: </w:t>
+      <w:proofErr w:type="spellStart"/>
+      <w:r>
+        <w:rPr>
+          <w:lang w:val="es-ES"/>
+        </w:rPr>
+        <w:t>Docker</w:t>
+      </w:r>
+      <w:proofErr w:type="spellEnd"/>
+      <w:r>
+        <w:rPr>
+          <w:lang w:val="es-ES"/>
+        </w:rPr>
+        <w:t>.</w:t>
+      </w:r>
+    </w:p>
+    <w:p>
+      <w:pPr>
+        <w:rPr>
+          <w:lang w:val="es-ES"/>
+        </w:rPr>
+      </w:pPr>
+    </w:p>
+    <w:p>
+      <w:pPr>
+        <w:rPr>
+          <w:lang w:val="es-ES"/>
+        </w:rPr>
+      </w:pPr>
+      <w:r>
+        <w:rPr>
+          <w:lang w:val="es-ES"/>
+        </w:rPr>
+        <w:t>Enlace a</w:t>
+      </w:r>
+      <w:r>
+        <w:rPr>
+          <w:lang w:val="es-ES"/>
+        </w:rPr>
+        <w:t xml:space="preserve"> </w:t>
+      </w:r>
+      <w:r>
+        <w:rPr>
+          <w:lang w:val="es-ES"/>
+        </w:rPr>
+        <w:t>l</w:t>
+      </w:r>
+      <w:r>
+        <w:rPr>
+          <w:lang w:val="es-ES"/>
+        </w:rPr>
+        <w:t>os</w:t>
+      </w:r>
+      <w:r>
+        <w:rPr>
+          <w:lang w:val="es-ES"/>
+        </w:rPr>
+        <w:t xml:space="preserve"> repositorio</w:t>
+      </w:r>
+      <w:r>
+        <w:rPr>
+          <w:lang w:val="es-ES"/>
+        </w:rPr>
+        <w:t>s</w:t>
+      </w:r>
+      <w:r>
+        <w:rPr>
+          <w:lang w:val="es-ES"/>
+        </w:rPr>
+        <w:t xml:space="preserve"> de </w:t>
+      </w:r>
+      <w:proofErr w:type="spellStart"/>
+      <w:r>
+        <w:rPr>
+          <w:lang w:val="es-ES"/>
+        </w:rPr>
+        <w:t>Docker-Hub</w:t>
+      </w:r>
+      <w:proofErr w:type="spellEnd"/>
+      <w:r>
+        <w:rPr>
+          <w:lang w:val="es-ES"/>
+        </w:rPr>
+        <w:t xml:space="preserve">: </w:t>
       </w:r>
       <w:hyperlink r:id="rId11" w:history="1">
         <w:r>
@@ -1598,7 +1912,7 @@
             <w:rStyle w:val="Hipervnculo"/>
             <w:lang w:val="es-ES"/>
           </w:rPr>
-          <w:t>https://hub.docker.com/r/jsmontoya05/senasoft</w:t>
+          <w:t>https://hub.docker.com/u/jsmontoya05</w:t>
         </w:r>
       </w:hyperlink>
     </w:p>
@@ -1614,13 +1928,8 @@
         </w:rPr>
         <w:t xml:space="preserve"> </w:t>
       </w:r>
-    </w:p>
-    <w:p>
-      <w:pPr>
-        <w:rPr>
-          <w:lang w:val="es-ES"/>
-        </w:rPr>
-      </w:pPr>
+      <w:bookmarkStart w:id="7" w:name="_GoBack"/>
+      <w:bookmarkEnd w:id="7"/>
     </w:p>
     <w:p>
       <w:pPr>
@@ -1629,8 +1938,8 @@
           <w:lang w:val="es-ES"/>
         </w:rPr>
       </w:pPr>
-      <w:bookmarkStart w:id="7" w:name="Uso"/>
-      <w:bookmarkEnd w:id="7"/>
+      <w:bookmarkStart w:id="8" w:name="Uso"/>
+      <w:bookmarkEnd w:id="8"/>
       <w:r>
         <w:rPr>
           <w:lang w:val="es-ES"/>
@@ -1680,7 +1989,21 @@
         <w:rPr>
           <w:lang w:val="es-ES"/>
         </w:rPr>
-        <w:t>Ingresar a “http://localhost:8080/APISERVICE/verOrigen”</w:t>
+        <w:t>Ingresar a “http://localhost:8080/APISERVICE/</w:t>
+      </w:r>
+      <w:proofErr w:type="spellStart"/>
+      <w:r>
+        <w:rPr>
+          <w:lang w:val="es-ES"/>
+        </w:rPr>
+        <w:t>verOrigen</w:t>
+      </w:r>
+      <w:proofErr w:type="spellEnd"/>
+      <w:r>
+        <w:rPr>
+          <w:lang w:val="es-ES"/>
+        </w:rPr>
+        <w:t>”</w:t>
       </w:r>
       <w:r>
         <w:rPr>
@@ -1705,7 +2028,35 @@
         <w:rPr>
           <w:lang w:val="es-ES"/>
         </w:rPr>
-        <w:t xml:space="preserve">Los archivos PDFs que se desean clasificar, deben ir en la carpeta “pdfs” que se ubica dentro de </w:t>
+        <w:t xml:space="preserve">Los archivos </w:t>
+      </w:r>
+      <w:proofErr w:type="spellStart"/>
+      <w:r>
+        <w:rPr>
+          <w:lang w:val="es-ES"/>
+        </w:rPr>
+        <w:t>PDFs</w:t>
+      </w:r>
+      <w:proofErr w:type="spellEnd"/>
+      <w:r>
+        <w:rPr>
+          <w:lang w:val="es-ES"/>
+        </w:rPr>
+        <w:t xml:space="preserve"> que se desean clasificar, deben ir en la carpeta “</w:t>
+      </w:r>
+      <w:proofErr w:type="spellStart"/>
+      <w:r>
+        <w:rPr>
+          <w:lang w:val="es-ES"/>
+        </w:rPr>
+        <w:t>pdfs</w:t>
+      </w:r>
+      <w:proofErr w:type="spellEnd"/>
+      <w:r>
+        <w:rPr>
+          <w:lang w:val="es-ES"/>
+        </w:rPr>
+        <w:t xml:space="preserve">” que se ubica dentro de </w:t>
       </w:r>
       <w:r>
         <w:rPr>
@@ -1754,8 +2105,16 @@
         <w:rPr>
           <w:lang w:val="es-ES"/>
         </w:rPr>
-        <w:t>/moveFile</w:t>
-      </w:r>
+        <w:t>/</w:t>
+      </w:r>
+      <w:proofErr w:type="spellStart"/>
+      <w:r>
+        <w:rPr>
+          <w:lang w:val="es-ES"/>
+        </w:rPr>
+        <w:t>moveFile</w:t>
+      </w:r>
+      <w:proofErr w:type="spellEnd"/>
       <w:r>
         <w:rPr>
           <w:lang w:val="es-ES"/>
@@ -1785,7 +2144,21 @@
         <w:rPr>
           <w:lang w:val="es-ES"/>
         </w:rPr>
-        <w:t>Se puede verificar el funcionamiento accediendo a la consola o mirando un servicio de prueba llamado: “http://localhost:8080/APISERVICE/verSinClasificar”.</w:t>
+        <w:t>Se puede verificar el funcionamiento accediendo a la consola o mirando un servicio de prueba llamado: “http://localhost:8080/APISERVICE/</w:t>
+      </w:r>
+      <w:proofErr w:type="spellStart"/>
+      <w:r>
+        <w:rPr>
+          <w:lang w:val="es-ES"/>
+        </w:rPr>
+        <w:t>verSinClasificar</w:t>
+      </w:r>
+      <w:proofErr w:type="spellEnd"/>
+      <w:r>
+        <w:rPr>
+          <w:lang w:val="es-ES"/>
+        </w:rPr>
+        <w:t>”.</w:t>
       </w:r>
     </w:p>
     <w:p>
@@ -1803,16 +2176,14 @@
           <w:lang w:val="es-ES"/>
         </w:rPr>
       </w:pPr>
-      <w:bookmarkStart w:id="8" w:name="Informacion"/>
-      <w:bookmarkEnd w:id="8"/>
+      <w:bookmarkStart w:id="9" w:name="Informacion"/>
+      <w:bookmarkEnd w:id="9"/>
       <w:r>
         <w:rPr>
           <w:lang w:val="es-ES"/>
         </w:rPr>
         <w:t>Información de utilidad.</w:t>
       </w:r>
-      <w:bookmarkStart w:id="9" w:name="_GoBack"/>
-      <w:bookmarkEnd w:id="9"/>
     </w:p>
     <w:p>
       <w:pPr>
@@ -1842,7 +2213,35 @@
         <w:rPr>
           <w:lang w:val="es-ES"/>
         </w:rPr>
-        <w:t>El software clasifica entre PDFs cuyo contenido es texto y los PDFs cuyo contenido es imagen.</w:t>
+        <w:t xml:space="preserve">El software clasifica entre </w:t>
+      </w:r>
+      <w:proofErr w:type="spellStart"/>
+      <w:r>
+        <w:rPr>
+          <w:lang w:val="es-ES"/>
+        </w:rPr>
+        <w:t>PDFs</w:t>
+      </w:r>
+      <w:proofErr w:type="spellEnd"/>
+      <w:r>
+        <w:rPr>
+          <w:lang w:val="es-ES"/>
+        </w:rPr>
+        <w:t xml:space="preserve"> cuyo contenido es texto y los </w:t>
+      </w:r>
+      <w:proofErr w:type="spellStart"/>
+      <w:r>
+        <w:rPr>
+          <w:lang w:val="es-ES"/>
+        </w:rPr>
+        <w:t>PDFs</w:t>
+      </w:r>
+      <w:proofErr w:type="spellEnd"/>
+      <w:r>
+        <w:rPr>
+          <w:lang w:val="es-ES"/>
+        </w:rPr>
+        <w:t xml:space="preserve"> cuyo contenido es imagen.</w:t>
       </w:r>
     </w:p>
     <w:p>
@@ -1860,7 +2259,35 @@
         <w:rPr>
           <w:lang w:val="es-ES"/>
         </w:rPr>
-        <w:t>El tiempo de respuesta con los PDFs cuyo contenido es texto es mucho menor a los PDFs cuyo contenido son imágenes, de igual forma, estos últimos no superan los 5 segundos por PDF.</w:t>
+        <w:t xml:space="preserve">El tiempo de respuesta con los </w:t>
+      </w:r>
+      <w:proofErr w:type="spellStart"/>
+      <w:r>
+        <w:rPr>
+          <w:lang w:val="es-ES"/>
+        </w:rPr>
+        <w:t>PDFs</w:t>
+      </w:r>
+      <w:proofErr w:type="spellEnd"/>
+      <w:r>
+        <w:rPr>
+          <w:lang w:val="es-ES"/>
+        </w:rPr>
+        <w:t xml:space="preserve"> cuyo contenido es texto es mucho menor a los </w:t>
+      </w:r>
+      <w:proofErr w:type="spellStart"/>
+      <w:r>
+        <w:rPr>
+          <w:lang w:val="es-ES"/>
+        </w:rPr>
+        <w:t>PDFs</w:t>
+      </w:r>
+      <w:proofErr w:type="spellEnd"/>
+      <w:r>
+        <w:rPr>
+          <w:lang w:val="es-ES"/>
+        </w:rPr>
+        <w:t xml:space="preserve"> cuyo contenido son imágenes, de igual forma, estos últimos no superan los 5 segundos por PDF.</w:t>
       </w:r>
     </w:p>
     <w:p>
@@ -1944,7 +2371,21 @@
         <w:rPr>
           <w:lang w:val="es-ES"/>
         </w:rPr>
-        <w:t>ese mes en específico (Cada ejecución lleva fecha y hora exacta, en caso de las clasificaciones de los PDFs, los tiempos de respuesta).</w:t>
+        <w:t xml:space="preserve">ese mes en específico (Cada ejecución lleva fecha y hora exacta, en caso de las clasificaciones de los </w:t>
+      </w:r>
+      <w:proofErr w:type="spellStart"/>
+      <w:r>
+        <w:rPr>
+          <w:lang w:val="es-ES"/>
+        </w:rPr>
+        <w:t>PDFs</w:t>
+      </w:r>
+      <w:proofErr w:type="spellEnd"/>
+      <w:r>
+        <w:rPr>
+          <w:lang w:val="es-ES"/>
+        </w:rPr>
+        <w:t>, los tiempos de respuesta).</w:t>
       </w:r>
     </w:p>
     <w:sectPr>
@@ -4428,6 +4869,7 @@
     <w:rsidRoot w:val="00F604CA"/>
     <w:rsid w:val="00032934"/>
     <w:rsid w:val="000F71B6"/>
+    <w:rsid w:val="003C0E1C"/>
     <w:rsid w:val="005E584C"/>
     <w:rsid w:val="00F604CA"/>
   </w:rsids>
@@ -5176,7 +5618,7 @@
 </file>
 
 <file path=customXml/itemProps2.xml><?xml version="1.0" encoding="utf-8"?>
-<ds:datastoreItem xmlns:ds="http://schemas.openxmlformats.org/officeDocument/2006/customXml" ds:itemID="{43C2C633-A3FD-4277-B432-E500A26FE998}">
+<ds:datastoreItem xmlns:ds="http://schemas.openxmlformats.org/officeDocument/2006/customXml" ds:itemID="{55F1340F-D9B6-4D39-995E-32BE69E696B8}">
   <ds:schemaRefs>
     <ds:schemaRef ds:uri="http://schemas.openxmlformats.org/officeDocument/2006/bibliography"/>
   </ds:schemaRefs>

</xml_diff>